<commit_message>
Adds 'How to edit here?' text in the end
</commit_message>
<xml_diff>
--- a/D.docx
+++ b/D.docx
@@ -119,15 +119,7 @@
         <w:pStyle w:val="NoSpacing"/>
       </w:pPr>
       <w:r>
-        <w:t xml:space="preserve">CMD            Starts a </w:t>
-      </w:r>
-      <w:bookmarkStart w:id="0" w:name="_GoBack"/>
-      <w:r>
-        <w:t>new</w:t>
-      </w:r>
-      <w:bookmarkEnd w:id="0"/>
-      <w:r>
-        <w:t xml:space="preserve"> instance of the Windows command interpreter.</w:t>
+        <w:t>CMD            Starts a new instance of the Windows command interpreter.</w:t>
       </w:r>
     </w:p>
     <w:p>
@@ -925,6 +917,16 @@
       <w:r>
         <w:t>D:\git_train&gt;</w:t>
       </w:r>
+    </w:p>
+    <w:p>
+      <w:pPr>
+        <w:pStyle w:val="NoSpacing"/>
+      </w:pPr>
+      <w:r>
+        <w:t>How to edit here?</w:t>
+      </w:r>
+      <w:bookmarkStart w:id="0" w:name="_GoBack"/>
+      <w:bookmarkEnd w:id="0"/>
     </w:p>
     <w:sectPr>
       <w:pgSz w:w="12240" w:h="15840"/>

</xml_diff>

<commit_message>
Adds 'Well, it is some other text.' text in the end
</commit_message>
<xml_diff>
--- a/D.docx
+++ b/D.docx
@@ -119,15 +119,7 @@
         <w:pStyle w:val="NoSpacing"/>
       </w:pPr>
       <w:r>
-        <w:t xml:space="preserve">CMD            Starts a </w:t>
-      </w:r>
-      <w:bookmarkStart w:id="0" w:name="_GoBack"/>
-      <w:r>
-        <w:t>new</w:t>
-      </w:r>
-      <w:bookmarkEnd w:id="0"/>
-      <w:r>
-        <w:t xml:space="preserve"> instance of the Windows command interpreter.</w:t>
+        <w:t>CMD            Starts a new instance of the Windows command interpreter.</w:t>
       </w:r>
     </w:p>
     <w:p>
@@ -167,15 +159,7 @@
         <w:pStyle w:val="NoSpacing"/>
       </w:pPr>
       <w:r>
-        <w:t xml:space="preserve">               </w:t>
-      </w:r>
-      <w:proofErr w:type="gramStart"/>
-      <w:r>
-        <w:t>current</w:t>
-      </w:r>
-      <w:proofErr w:type="gramEnd"/>
-      <w:r>
-        <w:t xml:space="preserve"> drive.</w:t>
+        <w:t xml:space="preserve">               current drive.</w:t>
       </w:r>
     </w:p>
     <w:p>
@@ -247,15 +231,7 @@
         <w:pStyle w:val="NoSpacing"/>
       </w:pPr>
       <w:r>
-        <w:t xml:space="preserve">               </w:t>
-      </w:r>
-      <w:proofErr w:type="gramStart"/>
-      <w:r>
-        <w:t>creates</w:t>
-      </w:r>
-      <w:proofErr w:type="gramEnd"/>
-      <w:r>
-        <w:t xml:space="preserve"> macros.</w:t>
+        <w:t xml:space="preserve">               creates macros.</w:t>
       </w:r>
     </w:p>
     <w:p>
@@ -311,15 +287,7 @@
         <w:pStyle w:val="NoSpacing"/>
       </w:pPr>
       <w:r>
-        <w:t xml:space="preserve">               </w:t>
-      </w:r>
-      <w:proofErr w:type="gramStart"/>
-      <w:r>
-        <w:t>differences</w:t>
-      </w:r>
-      <w:proofErr w:type="gramEnd"/>
-      <w:r>
-        <w:t xml:space="preserve"> between them.</w:t>
+        <w:t xml:space="preserve">               differences between them.</w:t>
       </w:r>
     </w:p>
     <w:p>
@@ -375,15 +343,7 @@
         <w:pStyle w:val="NoSpacing"/>
       </w:pPr>
       <w:r>
-        <w:t xml:space="preserve">               </w:t>
-      </w:r>
-      <w:proofErr w:type="gramStart"/>
-      <w:r>
-        <w:t>associations</w:t>
-      </w:r>
-      <w:proofErr w:type="gramEnd"/>
-      <w:r>
-        <w:t>.</w:t>
+        <w:t xml:space="preserve">               associations.</w:t>
       </w:r>
     </w:p>
     <w:p>
@@ -399,26 +359,16 @@
         <w:pStyle w:val="NoSpacing"/>
       </w:pPr>
       <w:r>
-        <w:t xml:space="preserve">               </w:t>
-      </w:r>
-      <w:proofErr w:type="gramStart"/>
-      <w:r>
-        <w:t>a</w:t>
-      </w:r>
-      <w:proofErr w:type="gramEnd"/>
-      <w:r>
-        <w:t xml:space="preserve"> batch program.</w:t>
-      </w:r>
-    </w:p>
-    <w:p>
-      <w:pPr>
-        <w:pStyle w:val="NoSpacing"/>
-      </w:pPr>
-      <w:proofErr w:type="gramStart"/>
+        <w:t xml:space="preserve">               a batch program.</w:t>
+      </w:r>
+    </w:p>
+    <w:p>
+      <w:pPr>
+        <w:pStyle w:val="NoSpacing"/>
+      </w:pPr>
       <w:r>
         <w:t>GPRESULT       Displays Group Policy information for machine or user.</w:t>
       </w:r>
-      <w:proofErr w:type="gramEnd"/>
     </w:p>
     <w:p>
       <w:pPr>
@@ -433,15 +383,7 @@
         <w:pStyle w:val="NoSpacing"/>
       </w:pPr>
       <w:r>
-        <w:t xml:space="preserve">               </w:t>
-      </w:r>
-      <w:proofErr w:type="gramStart"/>
-      <w:r>
-        <w:t>graphics</w:t>
-      </w:r>
-      <w:proofErr w:type="gramEnd"/>
-      <w:r>
-        <w:t xml:space="preserve"> mode.</w:t>
+        <w:t xml:space="preserve">               graphics mode.</w:t>
       </w:r>
     </w:p>
     <w:p>
@@ -466,15 +408,7 @@
         <w:pStyle w:val="NoSpacing"/>
       </w:pPr>
       <w:r>
-        <w:t xml:space="preserve">               </w:t>
-      </w:r>
-      <w:proofErr w:type="gramStart"/>
-      <w:r>
-        <w:t>directories</w:t>
-      </w:r>
-      <w:proofErr w:type="gramEnd"/>
-      <w:r>
-        <w:t>.</w:t>
+        <w:t xml:space="preserve">               directories.</w:t>
       </w:r>
     </w:p>
     <w:p>
@@ -546,15 +480,7 @@
         <w:pStyle w:val="NoSpacing"/>
       </w:pPr>
       <w:r>
-        <w:t xml:space="preserve">               </w:t>
-      </w:r>
-      <w:proofErr w:type="gramStart"/>
-      <w:r>
-        <w:t>directory</w:t>
-      </w:r>
-      <w:proofErr w:type="gramEnd"/>
-      <w:r>
-        <w:t>.</w:t>
+        <w:t xml:space="preserve">               directory.</w:t>
       </w:r>
     </w:p>
     <w:p>
@@ -594,13 +520,8 @@
         <w:pStyle w:val="NoSpacing"/>
       </w:pPr>
       <w:r>
-        <w:t xml:space="preserve">               </w:t>
-      </w:r>
-      <w:proofErr w:type="gramStart"/>
-      <w:r>
-        <w:t>PUSHD.</w:t>
-      </w:r>
-      <w:proofErr w:type="gramEnd"/>
+        <w:t xml:space="preserve">               PUSHD.</w:t>
+      </w:r>
     </w:p>
     <w:p>
       <w:pPr>
@@ -646,11 +567,9 @@
       <w:pPr>
         <w:pStyle w:val="NoSpacing"/>
       </w:pPr>
-      <w:proofErr w:type="gramStart"/>
       <w:r>
         <w:t>REM            Records comments (remarks) in batch files or CONFIG.SYS.</w:t>
       </w:r>
-      <w:proofErr w:type="gramEnd"/>
     </w:p>
     <w:p>
       <w:pPr>
@@ -817,15 +736,7 @@
         <w:pStyle w:val="NoSpacing"/>
       </w:pPr>
       <w:r>
-        <w:t xml:space="preserve">               </w:t>
-      </w:r>
-      <w:proofErr w:type="gramStart"/>
-      <w:r>
-        <w:t>path</w:t>
-      </w:r>
-      <w:proofErr w:type="gramEnd"/>
-      <w:r>
-        <w:t>.</w:t>
+        <w:t xml:space="preserve">               path.</w:t>
       </w:r>
     </w:p>
     <w:p>
@@ -857,15 +768,7 @@
         <w:pStyle w:val="NoSpacing"/>
       </w:pPr>
       <w:r>
-        <w:t xml:space="preserve">               </w:t>
-      </w:r>
-      <w:proofErr w:type="gramStart"/>
-      <w:r>
-        <w:t>correctly</w:t>
-      </w:r>
-      <w:proofErr w:type="gramEnd"/>
-      <w:r>
-        <w:t xml:space="preserve"> to a disk.</w:t>
+        <w:t xml:space="preserve">               correctly to a disk.</w:t>
       </w:r>
     </w:p>
     <w:p>
@@ -881,11 +784,9 @@
       <w:pPr>
         <w:pStyle w:val="NoSpacing"/>
       </w:pPr>
-      <w:proofErr w:type="gramStart"/>
       <w:r>
         <w:t>XCOPY          Copies files and directory trees.</w:t>
       </w:r>
-      <w:proofErr w:type="gramEnd"/>
     </w:p>
     <w:p>
       <w:pPr>
@@ -925,6 +826,16 @@
       <w:r>
         <w:t>D:\git_train&gt;</w:t>
       </w:r>
+    </w:p>
+    <w:p>
+      <w:pPr>
+        <w:pStyle w:val="NoSpacing"/>
+      </w:pPr>
+      <w:r>
+        <w:t>Well, it is some other text.</w:t>
+      </w:r>
+      <w:bookmarkStart w:id="0" w:name="_GoBack"/>
+      <w:bookmarkEnd w:id="0"/>
     </w:p>
     <w:sectPr>
       <w:pgSz w:w="12240" w:h="15840"/>

</xml_diff>